<commit_message>
Agregando metodo diferenciaDias en la clase fecha y testeando
</commit_message>
<xml_diff>
--- a/Conceptos para el primer parcial.docx
+++ b/Conceptos para el primer parcial.docx
@@ -10,76 +10,22 @@
           <w:rFonts w:ascii="Arial" w:hAnsi="Arial" w:cs="Arial"/>
           <w:sz w:val="28"/>
           <w:szCs w:val="28"/>
-          <w:lang w:val="en-US"/>
-        </w:rPr>
-      </w:pPr>
-      <w:proofErr w:type="spellStart"/>
+        </w:rPr>
+      </w:pPr>
       <w:r>
         <w:rPr>
           <w:rFonts w:ascii="Arial" w:hAnsi="Arial" w:cs="Arial"/>
           <w:sz w:val="28"/>
           <w:szCs w:val="28"/>
-          <w:lang w:val="en-US"/>
-        </w:rPr>
-        <w:t>Definiciones</w:t>
-      </w:r>
-      <w:proofErr w:type="spellEnd"/>
+        </w:rPr>
+        <w:t xml:space="preserve">Definiciones de algunos conceptos </w:t>
+      </w:r>
+      <w:proofErr w:type="spellStart"/>
       <w:r>
         <w:rPr>
           <w:rFonts w:ascii="Arial" w:hAnsi="Arial" w:cs="Arial"/>
           <w:sz w:val="28"/>
           <w:szCs w:val="28"/>
-          <w:lang w:val="en-US"/>
-        </w:rPr>
-        <w:t xml:space="preserve"> de </w:t>
-      </w:r>
-      <w:proofErr w:type="spellStart"/>
-      <w:r>
-        <w:rPr>
-          <w:rFonts w:ascii="Arial" w:hAnsi="Arial" w:cs="Arial"/>
-          <w:sz w:val="28"/>
-          <w:szCs w:val="28"/>
-          <w:lang w:val="en-US"/>
-        </w:rPr>
-        <w:t>algunos</w:t>
-      </w:r>
-      <w:proofErr w:type="spellEnd"/>
-      <w:r>
-        <w:rPr>
-          <w:rFonts w:ascii="Arial" w:hAnsi="Arial" w:cs="Arial"/>
-          <w:sz w:val="28"/>
-          <w:szCs w:val="28"/>
-          <w:lang w:val="en-US"/>
-        </w:rPr>
-        <w:t xml:space="preserve"> </w:t>
-      </w:r>
-      <w:proofErr w:type="spellStart"/>
-      <w:r>
-        <w:rPr>
-          <w:rFonts w:ascii="Arial" w:hAnsi="Arial" w:cs="Arial"/>
-          <w:sz w:val="28"/>
-          <w:szCs w:val="28"/>
-          <w:lang w:val="en-US"/>
-        </w:rPr>
-        <w:t>conceptos</w:t>
-      </w:r>
-      <w:proofErr w:type="spellEnd"/>
-      <w:r>
-        <w:rPr>
-          <w:rFonts w:ascii="Arial" w:hAnsi="Arial" w:cs="Arial"/>
-          <w:sz w:val="28"/>
-          <w:szCs w:val="28"/>
-          <w:lang w:val="en-US"/>
-        </w:rPr>
-        <w:t xml:space="preserve"> </w:t>
-      </w:r>
-      <w:proofErr w:type="spellStart"/>
-      <w:r>
-        <w:rPr>
-          <w:rFonts w:ascii="Arial" w:hAnsi="Arial" w:cs="Arial"/>
-          <w:sz w:val="28"/>
-          <w:szCs w:val="28"/>
-          <w:lang w:val="en-US"/>
         </w:rPr>
         <w:t>basicos</w:t>
       </w:r>
@@ -89,7 +35,6 @@
       <w:pPr>
         <w:rPr>
           <w:rFonts w:ascii="Arial" w:hAnsi="Arial" w:cs="Arial"/>
-          <w:lang w:val="en-US"/>
         </w:rPr>
       </w:pPr>
     </w:p>
@@ -373,6 +318,1057 @@
           <w:rFonts w:ascii="Arial" w:hAnsi="Arial" w:cs="Arial"/>
         </w:rPr>
       </w:pPr>
+    </w:p>
+    <w:p>
+      <w:pPr>
+        <w:rPr>
+          <w:rFonts w:ascii="Arial" w:hAnsi="Arial" w:cs="Arial"/>
+        </w:rPr>
+      </w:pPr>
+      <w:r>
+        <w:rPr>
+          <w:rFonts w:ascii="Arial" w:hAnsi="Arial" w:cs="Arial"/>
+        </w:rPr>
+        <w:t xml:space="preserve">Ejemplo para poder trabajar con fechas y horas: </w:t>
+      </w:r>
+    </w:p>
+    <w:p>
+      <w:pPr>
+        <w:rPr>
+          <w:rFonts w:ascii="Arial" w:hAnsi="Arial" w:cs="Arial"/>
+          <w:lang w:val="en-US"/>
+        </w:rPr>
+      </w:pPr>
+      <w:r>
+        <w:rPr>
+          <w:rFonts w:ascii="Arial" w:hAnsi="Arial" w:cs="Arial"/>
+          <w:lang w:val="en-US"/>
+        </w:rPr>
+        <w:t>package test;</w:t>
+      </w:r>
+      <w:r>
+        <w:rPr>
+          <w:rFonts w:ascii="Arial" w:hAnsi="Arial" w:cs="Arial"/>
+          <w:lang w:val="en-US"/>
+        </w:rPr>
+        <w:t xml:space="preserve"> </w:t>
+      </w:r>
+    </w:p>
+    <w:p>
+      <w:pPr>
+        <w:rPr>
+          <w:rFonts w:ascii="Arial" w:hAnsi="Arial" w:cs="Arial"/>
+          <w:color w:val="1F3864" w:themeColor="accent1" w:themeShade="80"/>
+          <w:lang w:val="en-US"/>
+        </w:rPr>
+      </w:pPr>
+    </w:p>
+    <w:p>
+      <w:pPr>
+        <w:rPr>
+          <w:rFonts w:ascii="Arial" w:hAnsi="Arial" w:cs="Arial"/>
+          <w:color w:val="1F3864" w:themeColor="accent1" w:themeShade="80"/>
+          <w:sz w:val="16"/>
+          <w:szCs w:val="16"/>
+          <w:lang w:val="en-US"/>
+        </w:rPr>
+      </w:pPr>
+      <w:r>
+        <w:rPr>
+          <w:rFonts w:ascii="Arial" w:hAnsi="Arial" w:cs="Arial"/>
+          <w:color w:val="1F3864" w:themeColor="accent1" w:themeShade="80"/>
+          <w:sz w:val="16"/>
+          <w:szCs w:val="16"/>
+          <w:lang w:val="en-US"/>
+        </w:rPr>
+        <w:t xml:space="preserve">import </w:t>
+      </w:r>
+      <w:proofErr w:type="spellStart"/>
+      <w:r>
+        <w:rPr>
+          <w:rFonts w:ascii="Arial" w:hAnsi="Arial" w:cs="Arial"/>
+          <w:color w:val="1F3864" w:themeColor="accent1" w:themeShade="80"/>
+          <w:sz w:val="16"/>
+          <w:szCs w:val="16"/>
+          <w:lang w:val="en-US"/>
+        </w:rPr>
+        <w:t>java.time</w:t>
+      </w:r>
+      <w:proofErr w:type="spellEnd"/>
+      <w:r>
+        <w:rPr>
+          <w:rFonts w:ascii="Arial" w:hAnsi="Arial" w:cs="Arial"/>
+          <w:color w:val="1F3864" w:themeColor="accent1" w:themeShade="80"/>
+          <w:sz w:val="16"/>
+          <w:szCs w:val="16"/>
+          <w:lang w:val="en-US"/>
+        </w:rPr>
+        <w:t>.*;</w:t>
+      </w:r>
+    </w:p>
+    <w:p>
+      <w:pPr>
+        <w:rPr>
+          <w:rFonts w:ascii="Arial" w:hAnsi="Arial" w:cs="Arial"/>
+          <w:color w:val="1F3864" w:themeColor="accent1" w:themeShade="80"/>
+          <w:sz w:val="16"/>
+          <w:szCs w:val="16"/>
+          <w:lang w:val="en-US"/>
+        </w:rPr>
+      </w:pPr>
+      <w:r>
+        <w:rPr>
+          <w:rFonts w:ascii="Arial" w:hAnsi="Arial" w:cs="Arial"/>
+          <w:color w:val="1F3864" w:themeColor="accent1" w:themeShade="80"/>
+          <w:sz w:val="16"/>
+          <w:szCs w:val="16"/>
+          <w:lang w:val="en-US"/>
+        </w:rPr>
+        <w:t xml:space="preserve">import </w:t>
+      </w:r>
+      <w:proofErr w:type="spellStart"/>
+      <w:r>
+        <w:rPr>
+          <w:rFonts w:ascii="Arial" w:hAnsi="Arial" w:cs="Arial"/>
+          <w:color w:val="1F3864" w:themeColor="accent1" w:themeShade="80"/>
+          <w:sz w:val="16"/>
+          <w:szCs w:val="16"/>
+          <w:lang w:val="en-US"/>
+        </w:rPr>
+        <w:t>java.time.format.DateTimeFormatter</w:t>
+      </w:r>
+      <w:proofErr w:type="spellEnd"/>
+      <w:r>
+        <w:rPr>
+          <w:rFonts w:ascii="Arial" w:hAnsi="Arial" w:cs="Arial"/>
+          <w:color w:val="1F3864" w:themeColor="accent1" w:themeShade="80"/>
+          <w:sz w:val="16"/>
+          <w:szCs w:val="16"/>
+          <w:lang w:val="en-US"/>
+        </w:rPr>
+        <w:t>;</w:t>
+      </w:r>
+    </w:p>
+    <w:p>
+      <w:pPr>
+        <w:rPr>
+          <w:rFonts w:ascii="Arial" w:hAnsi="Arial" w:cs="Arial"/>
+          <w:color w:val="1F3864" w:themeColor="accent1" w:themeShade="80"/>
+          <w:sz w:val="16"/>
+          <w:szCs w:val="16"/>
+          <w:lang w:val="en-US"/>
+        </w:rPr>
+      </w:pPr>
+    </w:p>
+    <w:p>
+      <w:pPr>
+        <w:rPr>
+          <w:rFonts w:ascii="Arial" w:hAnsi="Arial" w:cs="Arial"/>
+          <w:color w:val="1F3864" w:themeColor="accent1" w:themeShade="80"/>
+          <w:sz w:val="16"/>
+          <w:szCs w:val="16"/>
+          <w:lang w:val="en-US"/>
+        </w:rPr>
+      </w:pPr>
+      <w:r>
+        <w:rPr>
+          <w:rFonts w:ascii="Arial" w:hAnsi="Arial" w:cs="Arial"/>
+          <w:color w:val="1F3864" w:themeColor="accent1" w:themeShade="80"/>
+          <w:sz w:val="16"/>
+          <w:szCs w:val="16"/>
+          <w:lang w:val="en-US"/>
+        </w:rPr>
+        <w:t xml:space="preserve">public class </w:t>
+      </w:r>
+      <w:proofErr w:type="spellStart"/>
+      <w:r>
+        <w:rPr>
+          <w:rFonts w:ascii="Arial" w:hAnsi="Arial" w:cs="Arial"/>
+          <w:color w:val="1F3864" w:themeColor="accent1" w:themeShade="80"/>
+          <w:sz w:val="16"/>
+          <w:szCs w:val="16"/>
+          <w:lang w:val="en-US"/>
+        </w:rPr>
+        <w:t>TestFechas</w:t>
+      </w:r>
+      <w:proofErr w:type="spellEnd"/>
+      <w:r>
+        <w:rPr>
+          <w:rFonts w:ascii="Arial" w:hAnsi="Arial" w:cs="Arial"/>
+          <w:color w:val="1F3864" w:themeColor="accent1" w:themeShade="80"/>
+          <w:sz w:val="16"/>
+          <w:szCs w:val="16"/>
+          <w:lang w:val="en-US"/>
+        </w:rPr>
+        <w:t xml:space="preserve"> {</w:t>
+      </w:r>
+    </w:p>
+    <w:p>
+      <w:pPr>
+        <w:rPr>
+          <w:rFonts w:ascii="Arial" w:hAnsi="Arial" w:cs="Arial"/>
+          <w:color w:val="1F3864" w:themeColor="accent1" w:themeShade="80"/>
+          <w:sz w:val="16"/>
+          <w:szCs w:val="16"/>
+          <w:lang w:val="en-US"/>
+        </w:rPr>
+      </w:pPr>
+    </w:p>
+    <w:p>
+      <w:pPr>
+        <w:rPr>
+          <w:rFonts w:ascii="Arial" w:hAnsi="Arial" w:cs="Arial"/>
+          <w:color w:val="1F3864" w:themeColor="accent1" w:themeShade="80"/>
+          <w:sz w:val="16"/>
+          <w:szCs w:val="16"/>
+          <w:lang w:val="en-US"/>
+        </w:rPr>
+      </w:pPr>
+      <w:r>
+        <w:rPr>
+          <w:rFonts w:ascii="Arial" w:hAnsi="Arial" w:cs="Arial"/>
+          <w:color w:val="1F3864" w:themeColor="accent1" w:themeShade="80"/>
+          <w:sz w:val="16"/>
+          <w:szCs w:val="16"/>
+          <w:lang w:val="en-US"/>
+        </w:rPr>
+        <w:t xml:space="preserve">public static void main(String[] </w:t>
+      </w:r>
+      <w:proofErr w:type="spellStart"/>
+      <w:r>
+        <w:rPr>
+          <w:rFonts w:ascii="Arial" w:hAnsi="Arial" w:cs="Arial"/>
+          <w:color w:val="1F3864" w:themeColor="accent1" w:themeShade="80"/>
+          <w:sz w:val="16"/>
+          <w:szCs w:val="16"/>
+          <w:lang w:val="en-US"/>
+        </w:rPr>
+        <w:t>args</w:t>
+      </w:r>
+      <w:proofErr w:type="spellEnd"/>
+      <w:r>
+        <w:rPr>
+          <w:rFonts w:ascii="Arial" w:hAnsi="Arial" w:cs="Arial"/>
+          <w:color w:val="1F3864" w:themeColor="accent1" w:themeShade="80"/>
+          <w:sz w:val="16"/>
+          <w:szCs w:val="16"/>
+          <w:lang w:val="en-US"/>
+        </w:rPr>
+        <w:t>) {</w:t>
+      </w:r>
+    </w:p>
+    <w:p>
+      <w:pPr>
+        <w:ind w:left="708"/>
+        <w:rPr>
+          <w:rFonts w:ascii="Arial" w:hAnsi="Arial" w:cs="Arial"/>
+          <w:color w:val="1F3864" w:themeColor="accent1" w:themeShade="80"/>
+          <w:sz w:val="16"/>
+          <w:szCs w:val="16"/>
+        </w:rPr>
+      </w:pPr>
+      <w:proofErr w:type="spellStart"/>
+      <w:r>
+        <w:rPr>
+          <w:rFonts w:ascii="Arial" w:hAnsi="Arial" w:cs="Arial"/>
+          <w:color w:val="1F3864" w:themeColor="accent1" w:themeShade="80"/>
+          <w:sz w:val="16"/>
+          <w:szCs w:val="16"/>
+        </w:rPr>
+        <w:t>LocalDate</w:t>
+      </w:r>
+      <w:proofErr w:type="spellEnd"/>
+      <w:r>
+        <w:rPr>
+          <w:rFonts w:ascii="Arial" w:hAnsi="Arial" w:cs="Arial"/>
+          <w:color w:val="1F3864" w:themeColor="accent1" w:themeShade="80"/>
+          <w:sz w:val="16"/>
+          <w:szCs w:val="16"/>
+        </w:rPr>
+        <w:t xml:space="preserve"> facha; // solo la fecha</w:t>
+      </w:r>
+    </w:p>
+    <w:p>
+      <w:pPr>
+        <w:ind w:left="708"/>
+        <w:rPr>
+          <w:rFonts w:ascii="Arial" w:hAnsi="Arial" w:cs="Arial"/>
+          <w:color w:val="1F3864" w:themeColor="accent1" w:themeShade="80"/>
+          <w:sz w:val="16"/>
+          <w:szCs w:val="16"/>
+        </w:rPr>
+      </w:pPr>
+      <w:proofErr w:type="spellStart"/>
+      <w:r>
+        <w:rPr>
+          <w:rFonts w:ascii="Arial" w:hAnsi="Arial" w:cs="Arial"/>
+          <w:color w:val="1F3864" w:themeColor="accent1" w:themeShade="80"/>
+          <w:sz w:val="16"/>
+          <w:szCs w:val="16"/>
+        </w:rPr>
+        <w:t>LocalTime</w:t>
+      </w:r>
+      <w:proofErr w:type="spellEnd"/>
+      <w:r>
+        <w:rPr>
+          <w:rFonts w:ascii="Arial" w:hAnsi="Arial" w:cs="Arial"/>
+          <w:color w:val="1F3864" w:themeColor="accent1" w:themeShade="80"/>
+          <w:sz w:val="16"/>
+          <w:szCs w:val="16"/>
+        </w:rPr>
+        <w:t xml:space="preserve"> hora; // solo la hora </w:t>
+      </w:r>
+    </w:p>
+    <w:p>
+      <w:pPr>
+        <w:ind w:left="708"/>
+        <w:rPr>
+          <w:rFonts w:ascii="Arial" w:hAnsi="Arial" w:cs="Arial"/>
+          <w:color w:val="1F3864" w:themeColor="accent1" w:themeShade="80"/>
+          <w:sz w:val="16"/>
+          <w:szCs w:val="16"/>
+        </w:rPr>
+      </w:pPr>
+      <w:proofErr w:type="spellStart"/>
+      <w:r>
+        <w:rPr>
+          <w:rFonts w:ascii="Arial" w:hAnsi="Arial" w:cs="Arial"/>
+          <w:color w:val="1F3864" w:themeColor="accent1" w:themeShade="80"/>
+          <w:sz w:val="16"/>
+          <w:szCs w:val="16"/>
+        </w:rPr>
+        <w:t>LocalDateTime</w:t>
+      </w:r>
+      <w:proofErr w:type="spellEnd"/>
+      <w:r>
+        <w:rPr>
+          <w:rFonts w:ascii="Arial" w:hAnsi="Arial" w:cs="Arial"/>
+          <w:color w:val="1F3864" w:themeColor="accent1" w:themeShade="80"/>
+          <w:sz w:val="16"/>
+          <w:szCs w:val="16"/>
+        </w:rPr>
+        <w:t xml:space="preserve"> </w:t>
+      </w:r>
+      <w:proofErr w:type="spellStart"/>
+      <w:r>
+        <w:rPr>
+          <w:rFonts w:ascii="Arial" w:hAnsi="Arial" w:cs="Arial"/>
+          <w:color w:val="1F3864" w:themeColor="accent1" w:themeShade="80"/>
+          <w:sz w:val="16"/>
+          <w:szCs w:val="16"/>
+        </w:rPr>
+        <w:t>fechaYHora</w:t>
+      </w:r>
+      <w:proofErr w:type="spellEnd"/>
+      <w:r>
+        <w:rPr>
+          <w:rFonts w:ascii="Arial" w:hAnsi="Arial" w:cs="Arial"/>
+          <w:color w:val="1F3864" w:themeColor="accent1" w:themeShade="80"/>
+          <w:sz w:val="16"/>
+          <w:szCs w:val="16"/>
+        </w:rPr>
+        <w:t xml:space="preserve">; // fecha y hora </w:t>
+      </w:r>
+    </w:p>
+    <w:p>
+      <w:pPr>
+        <w:ind w:left="708"/>
+        <w:rPr>
+          <w:rFonts w:ascii="Arial" w:hAnsi="Arial" w:cs="Arial"/>
+          <w:color w:val="1F3864" w:themeColor="accent1" w:themeShade="80"/>
+          <w:sz w:val="16"/>
+          <w:szCs w:val="16"/>
+        </w:rPr>
+      </w:pPr>
+    </w:p>
+    <w:p>
+      <w:pPr>
+        <w:ind w:left="708"/>
+        <w:rPr>
+          <w:rFonts w:ascii="Arial" w:hAnsi="Arial" w:cs="Arial"/>
+          <w:color w:val="1F3864" w:themeColor="accent1" w:themeShade="80"/>
+          <w:sz w:val="16"/>
+          <w:szCs w:val="16"/>
+        </w:rPr>
+      </w:pPr>
+      <w:r>
+        <w:rPr>
+          <w:rFonts w:ascii="Arial" w:hAnsi="Arial" w:cs="Arial"/>
+          <w:color w:val="1F3864" w:themeColor="accent1" w:themeShade="80"/>
+          <w:sz w:val="16"/>
+          <w:szCs w:val="16"/>
+        </w:rPr>
+        <w:t xml:space="preserve">// </w:t>
+      </w:r>
+      <w:proofErr w:type="spellStart"/>
+      <w:r>
+        <w:rPr>
+          <w:rFonts w:ascii="Arial" w:hAnsi="Arial" w:cs="Arial"/>
+          <w:color w:val="1F3864" w:themeColor="accent1" w:themeShade="80"/>
+          <w:sz w:val="16"/>
+          <w:szCs w:val="16"/>
+        </w:rPr>
+        <w:t>fechaYHora</w:t>
+      </w:r>
+      <w:proofErr w:type="spellEnd"/>
+      <w:r>
+        <w:rPr>
+          <w:rFonts w:ascii="Arial" w:hAnsi="Arial" w:cs="Arial"/>
+          <w:color w:val="1F3864" w:themeColor="accent1" w:themeShade="80"/>
+          <w:sz w:val="16"/>
+          <w:szCs w:val="16"/>
+        </w:rPr>
+        <w:t xml:space="preserve"> = </w:t>
+      </w:r>
+      <w:proofErr w:type="spellStart"/>
+      <w:r>
+        <w:rPr>
+          <w:rFonts w:ascii="Arial" w:hAnsi="Arial" w:cs="Arial"/>
+          <w:color w:val="1F3864" w:themeColor="accent1" w:themeShade="80"/>
+          <w:sz w:val="16"/>
+          <w:szCs w:val="16"/>
+        </w:rPr>
+        <w:t>LocalDateTime.now</w:t>
+      </w:r>
+      <w:proofErr w:type="spellEnd"/>
+      <w:r>
+        <w:rPr>
+          <w:rFonts w:ascii="Arial" w:hAnsi="Arial" w:cs="Arial"/>
+          <w:color w:val="1F3864" w:themeColor="accent1" w:themeShade="80"/>
+          <w:sz w:val="16"/>
+          <w:szCs w:val="16"/>
+        </w:rPr>
+        <w:t>();</w:t>
+      </w:r>
+    </w:p>
+    <w:p>
+      <w:pPr>
+        <w:ind w:left="708"/>
+        <w:rPr>
+          <w:rFonts w:ascii="Arial" w:hAnsi="Arial" w:cs="Arial"/>
+          <w:color w:val="1F3864" w:themeColor="accent1" w:themeShade="80"/>
+          <w:sz w:val="16"/>
+          <w:szCs w:val="16"/>
+        </w:rPr>
+      </w:pPr>
+      <w:r>
+        <w:rPr>
+          <w:rFonts w:ascii="Arial" w:hAnsi="Arial" w:cs="Arial"/>
+          <w:color w:val="1F3864" w:themeColor="accent1" w:themeShade="80"/>
+          <w:sz w:val="16"/>
+          <w:szCs w:val="16"/>
+        </w:rPr>
+        <w:t xml:space="preserve">// imprimo fecha y hora del momento en el que se ejecuta </w:t>
+      </w:r>
+    </w:p>
+    <w:p>
+      <w:pPr>
+        <w:ind w:left="708"/>
+        <w:rPr>
+          <w:rFonts w:ascii="Arial" w:hAnsi="Arial" w:cs="Arial"/>
+          <w:color w:val="1F3864" w:themeColor="accent1" w:themeShade="80"/>
+          <w:sz w:val="16"/>
+          <w:szCs w:val="16"/>
+        </w:rPr>
+      </w:pPr>
+      <w:proofErr w:type="spellStart"/>
+      <w:r>
+        <w:rPr>
+          <w:rFonts w:ascii="Arial" w:hAnsi="Arial" w:cs="Arial"/>
+          <w:color w:val="1F3864" w:themeColor="accent1" w:themeShade="80"/>
+          <w:sz w:val="16"/>
+          <w:szCs w:val="16"/>
+        </w:rPr>
+        <w:t>System.out.println</w:t>
+      </w:r>
+      <w:proofErr w:type="spellEnd"/>
+      <w:r>
+        <w:rPr>
+          <w:rFonts w:ascii="Arial" w:hAnsi="Arial" w:cs="Arial"/>
+          <w:color w:val="1F3864" w:themeColor="accent1" w:themeShade="80"/>
+          <w:sz w:val="16"/>
+          <w:szCs w:val="16"/>
+        </w:rPr>
+        <w:t>("</w:t>
+      </w:r>
+      <w:proofErr w:type="spellStart"/>
+      <w:r>
+        <w:rPr>
+          <w:rFonts w:ascii="Arial" w:hAnsi="Arial" w:cs="Arial"/>
+          <w:color w:val="1F3864" w:themeColor="accent1" w:themeShade="80"/>
+          <w:sz w:val="16"/>
+          <w:szCs w:val="16"/>
+        </w:rPr>
+        <w:t>fechaYHora</w:t>
+      </w:r>
+      <w:proofErr w:type="spellEnd"/>
+      <w:r>
+        <w:rPr>
+          <w:rFonts w:ascii="Arial" w:hAnsi="Arial" w:cs="Arial"/>
+          <w:color w:val="1F3864" w:themeColor="accent1" w:themeShade="80"/>
+          <w:sz w:val="16"/>
+          <w:szCs w:val="16"/>
+        </w:rPr>
+        <w:t xml:space="preserve"> = " + </w:t>
+      </w:r>
+      <w:proofErr w:type="spellStart"/>
+      <w:r>
+        <w:rPr>
+          <w:rFonts w:ascii="Arial" w:hAnsi="Arial" w:cs="Arial"/>
+          <w:color w:val="1F3864" w:themeColor="accent1" w:themeShade="80"/>
+          <w:sz w:val="16"/>
+          <w:szCs w:val="16"/>
+        </w:rPr>
+        <w:t>fechaYHora</w:t>
+      </w:r>
+      <w:proofErr w:type="spellEnd"/>
+      <w:r>
+        <w:rPr>
+          <w:rFonts w:ascii="Arial" w:hAnsi="Arial" w:cs="Arial"/>
+          <w:color w:val="1F3864" w:themeColor="accent1" w:themeShade="80"/>
+          <w:sz w:val="16"/>
+          <w:szCs w:val="16"/>
+        </w:rPr>
+        <w:t>);</w:t>
+      </w:r>
+    </w:p>
+    <w:p>
+      <w:pPr>
+        <w:ind w:left="708"/>
+        <w:rPr>
+          <w:rFonts w:ascii="Arial" w:hAnsi="Arial" w:cs="Arial"/>
+          <w:color w:val="1F3864" w:themeColor="accent1" w:themeShade="80"/>
+          <w:sz w:val="16"/>
+          <w:szCs w:val="16"/>
+        </w:rPr>
+      </w:pPr>
+      <w:r>
+        <w:rPr>
+          <w:rFonts w:ascii="Arial" w:hAnsi="Arial" w:cs="Arial"/>
+          <w:color w:val="1F3864" w:themeColor="accent1" w:themeShade="80"/>
+          <w:sz w:val="16"/>
+          <w:szCs w:val="16"/>
+        </w:rPr>
+        <w:t xml:space="preserve">// Dar formato deseado </w:t>
+      </w:r>
+    </w:p>
+    <w:p>
+      <w:pPr>
+        <w:ind w:left="708"/>
+        <w:rPr>
+          <w:rFonts w:ascii="Arial" w:hAnsi="Arial" w:cs="Arial"/>
+          <w:color w:val="1F3864" w:themeColor="accent1" w:themeShade="80"/>
+          <w:sz w:val="16"/>
+          <w:szCs w:val="16"/>
+        </w:rPr>
+      </w:pPr>
+      <w:proofErr w:type="spellStart"/>
+      <w:r>
+        <w:rPr>
+          <w:rFonts w:ascii="Arial" w:hAnsi="Arial" w:cs="Arial"/>
+          <w:color w:val="1F3864" w:themeColor="accent1" w:themeShade="80"/>
+          <w:sz w:val="16"/>
+          <w:szCs w:val="16"/>
+        </w:rPr>
+        <w:t>System.out.println</w:t>
+      </w:r>
+      <w:proofErr w:type="spellEnd"/>
+      <w:r>
+        <w:rPr>
+          <w:rFonts w:ascii="Arial" w:hAnsi="Arial" w:cs="Arial"/>
+          <w:color w:val="1F3864" w:themeColor="accent1" w:themeShade="80"/>
+          <w:sz w:val="16"/>
+          <w:szCs w:val="16"/>
+        </w:rPr>
+        <w:t>("");</w:t>
+      </w:r>
+    </w:p>
+    <w:p>
+      <w:pPr>
+        <w:ind w:left="708"/>
+        <w:rPr>
+          <w:rFonts w:ascii="Arial" w:hAnsi="Arial" w:cs="Arial"/>
+          <w:color w:val="1F3864" w:themeColor="accent1" w:themeShade="80"/>
+          <w:sz w:val="16"/>
+          <w:szCs w:val="16"/>
+          <w:lang w:val="en-US"/>
+        </w:rPr>
+      </w:pPr>
+      <w:proofErr w:type="spellStart"/>
+      <w:r>
+        <w:rPr>
+          <w:rFonts w:ascii="Arial" w:hAnsi="Arial" w:cs="Arial"/>
+          <w:color w:val="1F3864" w:themeColor="accent1" w:themeShade="80"/>
+          <w:sz w:val="16"/>
+          <w:szCs w:val="16"/>
+          <w:lang w:val="en-US"/>
+        </w:rPr>
+        <w:t>DateTimeFormatter</w:t>
+      </w:r>
+      <w:proofErr w:type="spellEnd"/>
+      <w:r>
+        <w:rPr>
+          <w:rFonts w:ascii="Arial" w:hAnsi="Arial" w:cs="Arial"/>
+          <w:color w:val="1F3864" w:themeColor="accent1" w:themeShade="80"/>
+          <w:sz w:val="16"/>
+          <w:szCs w:val="16"/>
+          <w:lang w:val="en-US"/>
+        </w:rPr>
+        <w:t xml:space="preserve"> </w:t>
+      </w:r>
+      <w:proofErr w:type="spellStart"/>
+      <w:r>
+        <w:rPr>
+          <w:rFonts w:ascii="Arial" w:hAnsi="Arial" w:cs="Arial"/>
+          <w:color w:val="1F3864" w:themeColor="accent1" w:themeShade="80"/>
+          <w:sz w:val="16"/>
+          <w:szCs w:val="16"/>
+          <w:lang w:val="en-US"/>
+        </w:rPr>
+        <w:t>formato</w:t>
+      </w:r>
+      <w:proofErr w:type="spellEnd"/>
+      <w:r>
+        <w:rPr>
+          <w:rFonts w:ascii="Arial" w:hAnsi="Arial" w:cs="Arial"/>
+          <w:color w:val="1F3864" w:themeColor="accent1" w:themeShade="80"/>
+          <w:sz w:val="16"/>
+          <w:szCs w:val="16"/>
+          <w:lang w:val="en-US"/>
+        </w:rPr>
+        <w:t>;</w:t>
+      </w:r>
+    </w:p>
+    <w:p>
+      <w:pPr>
+        <w:ind w:left="708"/>
+        <w:rPr>
+          <w:rFonts w:ascii="Arial" w:hAnsi="Arial" w:cs="Arial"/>
+          <w:color w:val="1F3864" w:themeColor="accent1" w:themeShade="80"/>
+          <w:sz w:val="16"/>
+          <w:szCs w:val="16"/>
+          <w:lang w:val="en-US"/>
+        </w:rPr>
+      </w:pPr>
+      <w:proofErr w:type="spellStart"/>
+      <w:r>
+        <w:rPr>
+          <w:rFonts w:ascii="Arial" w:hAnsi="Arial" w:cs="Arial"/>
+          <w:color w:val="1F3864" w:themeColor="accent1" w:themeShade="80"/>
+          <w:sz w:val="16"/>
+          <w:szCs w:val="16"/>
+          <w:lang w:val="en-US"/>
+        </w:rPr>
+        <w:t>formato</w:t>
+      </w:r>
+      <w:proofErr w:type="spellEnd"/>
+      <w:r>
+        <w:rPr>
+          <w:rFonts w:ascii="Arial" w:hAnsi="Arial" w:cs="Arial"/>
+          <w:color w:val="1F3864" w:themeColor="accent1" w:themeShade="80"/>
+          <w:sz w:val="16"/>
+          <w:szCs w:val="16"/>
+          <w:lang w:val="en-US"/>
+        </w:rPr>
+        <w:t xml:space="preserve"> = </w:t>
+      </w:r>
+      <w:proofErr w:type="spellStart"/>
+      <w:r>
+        <w:rPr>
+          <w:rFonts w:ascii="Arial" w:hAnsi="Arial" w:cs="Arial"/>
+          <w:color w:val="1F3864" w:themeColor="accent1" w:themeShade="80"/>
+          <w:sz w:val="16"/>
+          <w:szCs w:val="16"/>
+          <w:lang w:val="en-US"/>
+        </w:rPr>
+        <w:t>DateTimeFormatter.ofPattern</w:t>
+      </w:r>
+      <w:proofErr w:type="spellEnd"/>
+      <w:r>
+        <w:rPr>
+          <w:rFonts w:ascii="Arial" w:hAnsi="Arial" w:cs="Arial"/>
+          <w:color w:val="1F3864" w:themeColor="accent1" w:themeShade="80"/>
+          <w:sz w:val="16"/>
+          <w:szCs w:val="16"/>
+          <w:lang w:val="en-US"/>
+        </w:rPr>
+        <w:t>("dd/MM/</w:t>
+      </w:r>
+      <w:proofErr w:type="spellStart"/>
+      <w:r>
+        <w:rPr>
+          <w:rFonts w:ascii="Arial" w:hAnsi="Arial" w:cs="Arial"/>
+          <w:color w:val="1F3864" w:themeColor="accent1" w:themeShade="80"/>
+          <w:sz w:val="16"/>
+          <w:szCs w:val="16"/>
+          <w:lang w:val="en-US"/>
+        </w:rPr>
+        <w:t>yyyy</w:t>
+      </w:r>
+      <w:proofErr w:type="spellEnd"/>
+      <w:r>
+        <w:rPr>
+          <w:rFonts w:ascii="Arial" w:hAnsi="Arial" w:cs="Arial"/>
+          <w:color w:val="1F3864" w:themeColor="accent1" w:themeShade="80"/>
+          <w:sz w:val="16"/>
+          <w:szCs w:val="16"/>
+          <w:lang w:val="en-US"/>
+        </w:rPr>
+        <w:t xml:space="preserve"> </w:t>
+      </w:r>
+      <w:proofErr w:type="spellStart"/>
+      <w:r>
+        <w:rPr>
+          <w:rFonts w:ascii="Arial" w:hAnsi="Arial" w:cs="Arial"/>
+          <w:color w:val="1F3864" w:themeColor="accent1" w:themeShade="80"/>
+          <w:sz w:val="16"/>
+          <w:szCs w:val="16"/>
+          <w:lang w:val="en-US"/>
+        </w:rPr>
+        <w:t>HH:mm</w:t>
+      </w:r>
+      <w:proofErr w:type="spellEnd"/>
+      <w:r>
+        <w:rPr>
+          <w:rFonts w:ascii="Arial" w:hAnsi="Arial" w:cs="Arial"/>
+          <w:color w:val="1F3864" w:themeColor="accent1" w:themeShade="80"/>
+          <w:sz w:val="16"/>
+          <w:szCs w:val="16"/>
+          <w:lang w:val="en-US"/>
+        </w:rPr>
+        <w:t>");</w:t>
+      </w:r>
+    </w:p>
+    <w:p>
+      <w:pPr>
+        <w:ind w:left="708"/>
+      </w:pPr>
+      <w:proofErr w:type="spellStart"/>
+      <w:r>
+        <w:rPr>
+          <w:rFonts w:ascii="Arial" w:hAnsi="Arial" w:cs="Arial"/>
+          <w:color w:val="1F3864" w:themeColor="accent1" w:themeShade="80"/>
+          <w:sz w:val="16"/>
+          <w:szCs w:val="16"/>
+        </w:rPr>
+        <w:t>System.out.println</w:t>
+      </w:r>
+      <w:proofErr w:type="spellEnd"/>
+      <w:r>
+        <w:rPr>
+          <w:rFonts w:ascii="Arial" w:hAnsi="Arial" w:cs="Arial"/>
+          <w:color w:val="1F3864" w:themeColor="accent1" w:themeShade="80"/>
+          <w:sz w:val="16"/>
+          <w:szCs w:val="16"/>
+        </w:rPr>
+        <w:t xml:space="preserve">("Fecha y hora: " + </w:t>
+      </w:r>
+      <w:proofErr w:type="spellStart"/>
+      <w:r>
+        <w:rPr>
+          <w:rFonts w:ascii="Arial" w:hAnsi="Arial" w:cs="Arial"/>
+          <w:color w:val="1F3864" w:themeColor="accent1" w:themeShade="80"/>
+          <w:sz w:val="16"/>
+          <w:szCs w:val="16"/>
+        </w:rPr>
+        <w:t>fechaYHora.format</w:t>
+      </w:r>
+      <w:proofErr w:type="spellEnd"/>
+      <w:r>
+        <w:rPr>
+          <w:rFonts w:ascii="Arial" w:hAnsi="Arial" w:cs="Arial"/>
+          <w:color w:val="1F3864" w:themeColor="accent1" w:themeShade="80"/>
+          <w:sz w:val="16"/>
+          <w:szCs w:val="16"/>
+        </w:rPr>
+        <w:t>(formato));</w:t>
+      </w:r>
+      <w:r>
+        <w:t xml:space="preserve"> </w:t>
+      </w:r>
+    </w:p>
+    <w:p>
+      <w:pPr>
+        <w:ind w:left="708"/>
+        <w:rPr>
+          <w:rFonts w:ascii="Arial" w:hAnsi="Arial" w:cs="Arial"/>
+          <w:color w:val="1F3864" w:themeColor="accent1" w:themeShade="80"/>
+          <w:sz w:val="16"/>
+          <w:szCs w:val="16"/>
+        </w:rPr>
+      </w:pPr>
+      <w:r>
+        <w:t xml:space="preserve">       </w:t>
+      </w:r>
+      <w:r>
+        <w:rPr>
+          <w:rFonts w:ascii="Arial" w:hAnsi="Arial" w:cs="Arial"/>
+          <w:color w:val="1F3864" w:themeColor="accent1" w:themeShade="80"/>
+          <w:sz w:val="16"/>
+          <w:szCs w:val="16"/>
+        </w:rPr>
+        <w:t xml:space="preserve">//Setenado  de ante mano una hora </w:t>
+      </w:r>
+    </w:p>
+    <w:p>
+      <w:pPr>
+        <w:ind w:left="708"/>
+        <w:rPr>
+          <w:rFonts w:ascii="Arial" w:hAnsi="Arial" w:cs="Arial"/>
+          <w:color w:val="1F3864" w:themeColor="accent1" w:themeShade="80"/>
+          <w:sz w:val="16"/>
+          <w:szCs w:val="16"/>
+        </w:rPr>
+      </w:pPr>
+      <w:r>
+        <w:rPr>
+          <w:rFonts w:ascii="Arial" w:hAnsi="Arial" w:cs="Arial"/>
+          <w:color w:val="1F3864" w:themeColor="accent1" w:themeShade="80"/>
+          <w:sz w:val="16"/>
+          <w:szCs w:val="16"/>
+        </w:rPr>
+        <w:t xml:space="preserve">        </w:t>
+      </w:r>
+      <w:proofErr w:type="spellStart"/>
+      <w:r>
+        <w:rPr>
+          <w:rFonts w:ascii="Arial" w:hAnsi="Arial" w:cs="Arial"/>
+          <w:color w:val="1F3864" w:themeColor="accent1" w:themeShade="80"/>
+          <w:sz w:val="16"/>
+          <w:szCs w:val="16"/>
+        </w:rPr>
+        <w:t>fechaYHora</w:t>
+      </w:r>
+      <w:proofErr w:type="spellEnd"/>
+      <w:r>
+        <w:rPr>
+          <w:rFonts w:ascii="Arial" w:hAnsi="Arial" w:cs="Arial"/>
+          <w:color w:val="1F3864" w:themeColor="accent1" w:themeShade="80"/>
+          <w:sz w:val="16"/>
+          <w:szCs w:val="16"/>
+        </w:rPr>
+        <w:t xml:space="preserve"> = </w:t>
+      </w:r>
+      <w:proofErr w:type="spellStart"/>
+      <w:r>
+        <w:rPr>
+          <w:rFonts w:ascii="Arial" w:hAnsi="Arial" w:cs="Arial"/>
+          <w:color w:val="1F3864" w:themeColor="accent1" w:themeShade="80"/>
+          <w:sz w:val="16"/>
+          <w:szCs w:val="16"/>
+        </w:rPr>
+        <w:t>LocalDateTime.of</w:t>
+      </w:r>
+      <w:proofErr w:type="spellEnd"/>
+      <w:r>
+        <w:rPr>
+          <w:rFonts w:ascii="Arial" w:hAnsi="Arial" w:cs="Arial"/>
+          <w:color w:val="1F3864" w:themeColor="accent1" w:themeShade="80"/>
+          <w:sz w:val="16"/>
+          <w:szCs w:val="16"/>
+        </w:rPr>
+        <w:t>(2023, 10, 18, 00, 00);</w:t>
+      </w:r>
+    </w:p>
+    <w:p>
+      <w:pPr>
+        <w:ind w:left="708"/>
+        <w:rPr>
+          <w:rFonts w:ascii="Arial" w:hAnsi="Arial" w:cs="Arial"/>
+          <w:color w:val="1F3864" w:themeColor="accent1" w:themeShade="80"/>
+          <w:sz w:val="16"/>
+          <w:szCs w:val="16"/>
+        </w:rPr>
+      </w:pPr>
+      <w:r>
+        <w:rPr>
+          <w:rFonts w:ascii="Arial" w:hAnsi="Arial" w:cs="Arial"/>
+          <w:color w:val="1F3864" w:themeColor="accent1" w:themeShade="80"/>
+          <w:sz w:val="16"/>
+          <w:szCs w:val="16"/>
+        </w:rPr>
+        <w:t xml:space="preserve">        </w:t>
+      </w:r>
+      <w:proofErr w:type="spellStart"/>
+      <w:r>
+        <w:rPr>
+          <w:rFonts w:ascii="Arial" w:hAnsi="Arial" w:cs="Arial"/>
+          <w:color w:val="1F3864" w:themeColor="accent1" w:themeShade="80"/>
+          <w:sz w:val="16"/>
+          <w:szCs w:val="16"/>
+        </w:rPr>
+        <w:t>System.out.println</w:t>
+      </w:r>
+      <w:proofErr w:type="spellEnd"/>
+      <w:r>
+        <w:rPr>
+          <w:rFonts w:ascii="Arial" w:hAnsi="Arial" w:cs="Arial"/>
+          <w:color w:val="1F3864" w:themeColor="accent1" w:themeShade="80"/>
+          <w:sz w:val="16"/>
+          <w:szCs w:val="16"/>
+        </w:rPr>
+        <w:t xml:space="preserve">("Cumple de la loca &lt;3  = " + </w:t>
+      </w:r>
+      <w:proofErr w:type="spellStart"/>
+      <w:r>
+        <w:rPr>
+          <w:rFonts w:ascii="Arial" w:hAnsi="Arial" w:cs="Arial"/>
+          <w:color w:val="1F3864" w:themeColor="accent1" w:themeShade="80"/>
+          <w:sz w:val="16"/>
+          <w:szCs w:val="16"/>
+        </w:rPr>
+        <w:t>fechaYHora.format</w:t>
+      </w:r>
+      <w:proofErr w:type="spellEnd"/>
+      <w:r>
+        <w:rPr>
+          <w:rFonts w:ascii="Arial" w:hAnsi="Arial" w:cs="Arial"/>
+          <w:color w:val="1F3864" w:themeColor="accent1" w:themeShade="80"/>
+          <w:sz w:val="16"/>
+          <w:szCs w:val="16"/>
+        </w:rPr>
+        <w:t>(formato));</w:t>
+      </w:r>
+    </w:p>
+    <w:p>
+      <w:pPr>
+        <w:ind w:left="405"/>
+        <w:rPr>
+          <w:rFonts w:ascii="Arial" w:hAnsi="Arial" w:cs="Arial"/>
+          <w:color w:val="1F3864" w:themeColor="accent1" w:themeShade="80"/>
+          <w:sz w:val="16"/>
+          <w:szCs w:val="16"/>
+        </w:rPr>
+      </w:pPr>
+    </w:p>
+    <w:p>
+      <w:pPr>
+        <w:ind w:firstLine="708"/>
+        <w:rPr>
+          <w:rFonts w:ascii="Arial" w:hAnsi="Arial" w:cs="Arial"/>
+          <w:color w:val="1F3864" w:themeColor="accent1" w:themeShade="80"/>
+          <w:sz w:val="16"/>
+          <w:szCs w:val="16"/>
+        </w:rPr>
+      </w:pPr>
+      <w:r>
+        <w:rPr>
+          <w:rFonts w:ascii="Arial" w:hAnsi="Arial" w:cs="Arial"/>
+          <w:color w:val="1F3864" w:themeColor="accent1" w:themeShade="80"/>
+          <w:sz w:val="16"/>
+          <w:szCs w:val="16"/>
+        </w:rPr>
+        <w:t>}</w:t>
+      </w:r>
+    </w:p>
+    <w:p>
+      <w:pPr>
+        <w:rPr>
+          <w:rFonts w:ascii="Arial" w:hAnsi="Arial" w:cs="Arial"/>
+          <w:color w:val="1F3864" w:themeColor="accent1" w:themeShade="80"/>
+          <w:sz w:val="16"/>
+          <w:szCs w:val="16"/>
+        </w:rPr>
+      </w:pPr>
+      <w:r>
+        <w:rPr>
+          <w:rFonts w:ascii="Arial" w:hAnsi="Arial" w:cs="Arial"/>
+          <w:color w:val="1F3864" w:themeColor="accent1" w:themeShade="80"/>
+          <w:sz w:val="16"/>
+          <w:szCs w:val="16"/>
+        </w:rPr>
+        <w:t>}</w:t>
+      </w:r>
+    </w:p>
+    <w:p>
+      <w:pPr>
+        <w:rPr>
+          <w:rFonts w:ascii="Arial" w:hAnsi="Arial" w:cs="Arial"/>
+        </w:rPr>
+      </w:pPr>
+      <w:r>
+        <w:rPr>
+          <w:rFonts w:ascii="Arial" w:hAnsi="Arial" w:cs="Arial"/>
+        </w:rPr>
+        <w:t xml:space="preserve">Foto de apache </w:t>
+      </w:r>
+      <w:proofErr w:type="spellStart"/>
+      <w:r>
+        <w:rPr>
+          <w:rFonts w:ascii="Arial" w:hAnsi="Arial" w:cs="Arial"/>
+        </w:rPr>
+        <w:t>netBeans</w:t>
+      </w:r>
+      <w:proofErr w:type="spellEnd"/>
+      <w:r>
+        <w:rPr>
+          <w:rFonts w:ascii="Arial" w:hAnsi="Arial" w:cs="Arial"/>
+        </w:rPr>
+        <w:t xml:space="preserve">: </w:t>
+      </w:r>
+    </w:p>
+    <w:p>
+      <w:pPr>
+        <w:jc w:val="center"/>
+        <w:rPr>
+          <w:rFonts w:ascii="Arial" w:hAnsi="Arial" w:cs="Arial"/>
+        </w:rPr>
+      </w:pPr>
+      <w:r>
+        <w:rPr>
+          <w:rFonts w:ascii="Arial" w:hAnsi="Arial" w:cs="Arial"/>
+          <w:noProof/>
+        </w:rPr>
+        <w:lastRenderedPageBreak/>
+        <w:drawing>
+          <wp:inline distT="0" distB="0" distL="0" distR="0" wp14:anchorId="06C5A3F3" wp14:editId="76A75FA6">
+            <wp:extent cx="3510353" cy="2317527"/>
+            <wp:effectExtent l="0" t="0" r="0" b="6985"/>
+            <wp:docPr id="1" name="Imagen 1"/>
+            <wp:cNvGraphicFramePr>
+              <a:graphicFrameLocks xmlns:a="http://schemas.openxmlformats.org/drawingml/2006/main" noChangeAspect="1"/>
+            </wp:cNvGraphicFramePr>
+            <a:graphic xmlns:a="http://schemas.openxmlformats.org/drawingml/2006/main">
+              <a:graphicData uri="http://schemas.openxmlformats.org/drawingml/2006/picture">
+                <pic:pic xmlns:pic="http://schemas.openxmlformats.org/drawingml/2006/picture">
+                  <pic:nvPicPr>
+                    <pic:cNvPr id="0" name="Picture 1"/>
+                    <pic:cNvPicPr>
+                      <a:picLocks noChangeAspect="1" noChangeArrowheads="1"/>
+                    </pic:cNvPicPr>
+                  </pic:nvPicPr>
+                  <pic:blipFill>
+                    <a:blip r:embed="rId7">
+                      <a:extLst>
+                        <a:ext uri="{28A0092B-C50C-407E-A947-70E740481C1C}">
+                          <a14:useLocalDpi xmlns:a14="http://schemas.microsoft.com/office/drawing/2010/main" val="0"/>
+                        </a:ext>
+                      </a:extLst>
+                    </a:blip>
+                    <a:srcRect/>
+                    <a:stretch>
+                      <a:fillRect/>
+                    </a:stretch>
+                  </pic:blipFill>
+                  <pic:spPr bwMode="auto">
+                    <a:xfrm>
+                      <a:off x="0" y="0"/>
+                      <a:ext cx="3552254" cy="2345190"/>
+                    </a:xfrm>
+                    <a:prstGeom prst="rect">
+                      <a:avLst/>
+                    </a:prstGeom>
+                    <a:noFill/>
+                    <a:ln>
+                      <a:noFill/>
+                    </a:ln>
+                  </pic:spPr>
+                </pic:pic>
+              </a:graphicData>
+            </a:graphic>
+          </wp:inline>
+        </w:drawing>
+      </w:r>
     </w:p>
     <w:p>
       <w:pPr>
@@ -556,8 +1552,124 @@
       </w:pPr>
     </w:lvl>
   </w:abstractNum>
+  <w:abstractNum w:abstractNumId="1" w15:restartNumberingAfterBreak="0">
+    <w:nsid w:val="5F853D8E"/>
+    <w:multiLevelType w:val="hybridMultilevel"/>
+    <w:tmpl w:val="3D3EF84E"/>
+    <w:lvl w:ilvl="0" w:tplc="2C0A0001">
+      <w:start w:val="1"/>
+      <w:numFmt w:val="bullet"/>
+      <w:lvlText w:val=""/>
+      <w:lvlJc w:val="left"/>
+      <w:pPr>
+        <w:ind w:left="720" w:hanging="360"/>
+      </w:pPr>
+      <w:rPr>
+        <w:rFonts w:ascii="Symbol" w:hAnsi="Symbol" w:hint="default"/>
+      </w:rPr>
+    </w:lvl>
+    <w:lvl w:ilvl="1" w:tplc="2C0A0003" w:tentative="1">
+      <w:start w:val="1"/>
+      <w:numFmt w:val="bullet"/>
+      <w:lvlText w:val="o"/>
+      <w:lvlJc w:val="left"/>
+      <w:pPr>
+        <w:ind w:left="1440" w:hanging="360"/>
+      </w:pPr>
+      <w:rPr>
+        <w:rFonts w:ascii="Courier New" w:hAnsi="Courier New" w:cs="Courier New" w:hint="default"/>
+      </w:rPr>
+    </w:lvl>
+    <w:lvl w:ilvl="2" w:tplc="2C0A0005" w:tentative="1">
+      <w:start w:val="1"/>
+      <w:numFmt w:val="bullet"/>
+      <w:lvlText w:val=""/>
+      <w:lvlJc w:val="left"/>
+      <w:pPr>
+        <w:ind w:left="2160" w:hanging="360"/>
+      </w:pPr>
+      <w:rPr>
+        <w:rFonts w:ascii="Wingdings" w:hAnsi="Wingdings" w:hint="default"/>
+      </w:rPr>
+    </w:lvl>
+    <w:lvl w:ilvl="3" w:tplc="2C0A0001" w:tentative="1">
+      <w:start w:val="1"/>
+      <w:numFmt w:val="bullet"/>
+      <w:lvlText w:val=""/>
+      <w:lvlJc w:val="left"/>
+      <w:pPr>
+        <w:ind w:left="2880" w:hanging="360"/>
+      </w:pPr>
+      <w:rPr>
+        <w:rFonts w:ascii="Symbol" w:hAnsi="Symbol" w:hint="default"/>
+      </w:rPr>
+    </w:lvl>
+    <w:lvl w:ilvl="4" w:tplc="2C0A0003" w:tentative="1">
+      <w:start w:val="1"/>
+      <w:numFmt w:val="bullet"/>
+      <w:lvlText w:val="o"/>
+      <w:lvlJc w:val="left"/>
+      <w:pPr>
+        <w:ind w:left="3600" w:hanging="360"/>
+      </w:pPr>
+      <w:rPr>
+        <w:rFonts w:ascii="Courier New" w:hAnsi="Courier New" w:cs="Courier New" w:hint="default"/>
+      </w:rPr>
+    </w:lvl>
+    <w:lvl w:ilvl="5" w:tplc="2C0A0005" w:tentative="1">
+      <w:start w:val="1"/>
+      <w:numFmt w:val="bullet"/>
+      <w:lvlText w:val=""/>
+      <w:lvlJc w:val="left"/>
+      <w:pPr>
+        <w:ind w:left="4320" w:hanging="360"/>
+      </w:pPr>
+      <w:rPr>
+        <w:rFonts w:ascii="Wingdings" w:hAnsi="Wingdings" w:hint="default"/>
+      </w:rPr>
+    </w:lvl>
+    <w:lvl w:ilvl="6" w:tplc="2C0A0001" w:tentative="1">
+      <w:start w:val="1"/>
+      <w:numFmt w:val="bullet"/>
+      <w:lvlText w:val=""/>
+      <w:lvlJc w:val="left"/>
+      <w:pPr>
+        <w:ind w:left="5040" w:hanging="360"/>
+      </w:pPr>
+      <w:rPr>
+        <w:rFonts w:ascii="Symbol" w:hAnsi="Symbol" w:hint="default"/>
+      </w:rPr>
+    </w:lvl>
+    <w:lvl w:ilvl="7" w:tplc="2C0A0003" w:tentative="1">
+      <w:start w:val="1"/>
+      <w:numFmt w:val="bullet"/>
+      <w:lvlText w:val="o"/>
+      <w:lvlJc w:val="left"/>
+      <w:pPr>
+        <w:ind w:left="5760" w:hanging="360"/>
+      </w:pPr>
+      <w:rPr>
+        <w:rFonts w:ascii="Courier New" w:hAnsi="Courier New" w:cs="Courier New" w:hint="default"/>
+      </w:rPr>
+    </w:lvl>
+    <w:lvl w:ilvl="8" w:tplc="2C0A0005" w:tentative="1">
+      <w:start w:val="1"/>
+      <w:numFmt w:val="bullet"/>
+      <w:lvlText w:val=""/>
+      <w:lvlJc w:val="left"/>
+      <w:pPr>
+        <w:ind w:left="6480" w:hanging="360"/>
+      </w:pPr>
+      <w:rPr>
+        <w:rFonts w:ascii="Wingdings" w:hAnsi="Wingdings" w:hint="default"/>
+      </w:rPr>
+    </w:lvl>
+  </w:abstractNum>
   <w:num w:numId="1" w16cid:durableId="1368408622">
     <w:abstractNumId w:val="0"/>
+  </w:num>
+  <w:num w:numId="2" w16cid:durableId="947809749">
+    <w:abstractNumId w:val="1"/>
   </w:num>
 </w:numbering>
 </file>
@@ -964,6 +2076,7 @@
   <w:style w:type="character" w:default="1" w:styleId="Fuentedeprrafopredeter">
     <w:name w:val="Default Paragraph Font"/>
     <w:uiPriority w:val="1"/>
+    <w:semiHidden/>
     <w:unhideWhenUsed/>
   </w:style>
   <w:style w:type="table" w:default="1" w:styleId="Tablanormal">
@@ -1030,6 +2143,17 @@
     <w:link w:val="Piedepgina"/>
     <w:uiPriority w:val="99"/>
     <w:rsid w:val="009F3975"/>
+  </w:style>
+  <w:style w:type="paragraph" w:styleId="Prrafodelista">
+    <w:name w:val="List Paragraph"/>
+    <w:basedOn w:val="Normal"/>
+    <w:uiPriority w:val="34"/>
+    <w:qFormat/>
+    <w:rsid w:val="00E53F4F"/>
+    <w:pPr>
+      <w:ind w:left="720"/>
+      <w:contextualSpacing/>
+    </w:pPr>
   </w:style>
 </w:styles>
 </file>

</xml_diff>